<commit_message>
Weekly log week 8 initial
</commit_message>
<xml_diff>
--- a/Project doc.docx
+++ b/Project doc.docx
@@ -17,14 +17,635 @@
     </w:p>
     <w:p>
       <w:pPr>
-        <w:rPr>
-          <w:lang w:val="en-GB"/>
-        </w:rPr>
-      </w:pPr>
-    </w:p>
-    <w:p>
-      <w:pPr>
         <w:pStyle w:val="Heading1"/>
+        <w:rPr>
+          <w:lang w:val="en-GB"/>
+        </w:rPr>
+      </w:pPr>
+    </w:p>
+    <w:p>
+      <w:pPr>
+        <w:pStyle w:val="Heading1"/>
+        <w:rPr>
+          <w:lang w:val="en-GB"/>
+        </w:rPr>
+      </w:pPr>
+      <w:r>
+        <w:rPr>
+          <w:lang w:val="en-GB"/>
+        </w:rPr>
+        <w:t>Introduction</w:t>
+      </w:r>
+    </w:p>
+    <w:p>
+      <w:pPr>
+        <w:rPr>
+          <w:lang w:val="en-GB"/>
+        </w:rPr>
+      </w:pPr>
+    </w:p>
+    <w:p>
+      <w:pPr>
+        <w:pStyle w:val="Heading1"/>
+        <w:rPr>
+          <w:lang w:val="en-GB"/>
+        </w:rPr>
+      </w:pPr>
+      <w:r>
+        <w:rPr>
+          <w:lang w:val="en-GB"/>
+        </w:rPr>
+        <w:t>Project</w:t>
+      </w:r>
+    </w:p>
+    <w:p>
+      <w:pPr>
+        <w:pStyle w:val="Heading2"/>
+        <w:rPr>
+          <w:lang w:val="en-GB"/>
+        </w:rPr>
+      </w:pPr>
+      <w:r>
+        <w:rPr>
+          <w:lang w:val="en-GB"/>
+        </w:rPr>
+        <w:t>Description</w:t>
+      </w:r>
+    </w:p>
+    <w:p>
+      <w:pPr>
+        <w:rPr>
+          <w:lang w:val="en-GB"/>
+        </w:rPr>
+      </w:pPr>
+    </w:p>
+    <w:p>
+      <w:pPr>
+        <w:pStyle w:val="Heading2"/>
+        <w:rPr>
+          <w:lang w:val="en-GB"/>
+        </w:rPr>
+      </w:pPr>
+      <w:r>
+        <w:rPr>
+          <w:lang w:val="en-GB"/>
+        </w:rPr>
+        <w:t>Inspiration</w:t>
+      </w:r>
+    </w:p>
+    <w:p>
+      <w:pPr>
+        <w:rPr>
+          <w:lang w:val="en-GB"/>
+        </w:rPr>
+      </w:pPr>
+    </w:p>
+    <w:p>
+      <w:pPr>
+        <w:pStyle w:val="Heading2"/>
+        <w:rPr>
+          <w:lang w:val="en-GB"/>
+        </w:rPr>
+      </w:pPr>
+      <w:r>
+        <w:rPr>
+          <w:lang w:val="en-GB"/>
+        </w:rPr>
+        <w:t>Scope</w:t>
+      </w:r>
+    </w:p>
+    <w:p>
+      <w:pPr>
+        <w:rPr>
+          <w:lang w:val="en-GB"/>
+        </w:rPr>
+      </w:pPr>
+    </w:p>
+    <w:p>
+      <w:pPr>
+        <w:pStyle w:val="Heading2"/>
+        <w:rPr>
+          <w:lang w:val="en-GB"/>
+        </w:rPr>
+      </w:pPr>
+      <w:r>
+        <w:rPr>
+          <w:lang w:val="en-GB"/>
+        </w:rPr>
+        <w:t>Target Audience</w:t>
+      </w:r>
+      <w:r>
+        <w:rPr>
+          <w:lang w:val="en-GB"/>
+        </w:rPr>
+        <w:t xml:space="preserve"> </w:t>
+      </w:r>
+    </w:p>
+    <w:p>
+      <w:pPr>
+        <w:rPr>
+          <w:lang w:val="en-GB"/>
+        </w:rPr>
+      </w:pPr>
+    </w:p>
+    <w:p>
+      <w:pPr>
+        <w:rPr>
+          <w:lang w:val="en-GB"/>
+        </w:rPr>
+      </w:pPr>
+      <w:r>
+        <w:rPr>
+          <w:lang w:val="en-GB"/>
+        </w:rPr>
+        <w:t xml:space="preserve">The target audience for this framework is people who have prior experience with other frameworks and CSS as the intentions of this library and framework are specific. With specificity comes a removal of accessibility for immediate beginners as they require a level of familiarity with the language. Some things to be highlighted in the framework are having customisable border-radius on buttons or pre-defined hr widths so one can vary them easily. </w:t>
+      </w:r>
+      <w:r>
+        <w:rPr>
+          <w:lang w:val="en-GB"/>
+        </w:rPr>
+        <w:t xml:space="preserve">While it would be ideal to not entirely isolate beginners, if they are the primary focus it will lead to over-simplification of some components. Though the documentation should be detailed enough to be readable by someone with any level of understanding, this </w:t>
+      </w:r>
+      <w:r>
+        <w:rPr>
+          <w:lang w:val="en-GB"/>
+        </w:rPr>
+        <w:t>framework is targeted at those with some level of familiarity</w:t>
+      </w:r>
+    </w:p>
+    <w:p>
+      <w:pPr>
+        <w:rPr>
+          <w:lang w:val="en-GB"/>
+        </w:rPr>
+      </w:pPr>
+    </w:p>
+    <w:p>
+      <w:pPr>
+        <w:rPr>
+          <w:lang w:val="en-GB"/>
+        </w:rPr>
+      </w:pPr>
+      <w:r>
+        <w:rPr>
+          <w:lang w:val="en-GB"/>
+        </w:rPr>
+        <w:t>Some CSS customisati</w:t>
+      </w:r>
+      <w:r>
+        <w:rPr>
+          <w:lang w:val="en-GB"/>
+        </w:rPr>
+        <w:t>on and rules are easier understood by people with experience, hr width, letter-spacing on text are some examples of that. The familiarity will make the framework easier to understand and implement for those people</w:t>
+      </w:r>
+    </w:p>
+    <w:p>
+      <w:pPr>
+        <w:rPr>
+          <w:lang w:val="en-GB"/>
+        </w:rPr>
+      </w:pPr>
+    </w:p>
+    <w:p>
+      <w:pPr>
+        <w:pStyle w:val="Heading2"/>
+        <w:rPr>
+          <w:lang w:val="en-GB"/>
+        </w:rPr>
+      </w:pPr>
+      <w:r>
+        <w:rPr>
+          <w:lang w:val="en-GB"/>
+        </w:rPr>
+        <w:t>User Stories</w:t>
+      </w:r>
+    </w:p>
+    <w:p>
+      <w:pPr>
+        <w:rPr>
+          <w:lang w:val="en-GB"/>
+        </w:rPr>
+      </w:pPr>
+      <w:r>
+        <w:rPr>
+          <w:lang w:val="en-GB"/>
+        </w:rPr>
+        <w:t>As a college student, I want to design a website without having to write an abundance of new CSS.</w:t>
+      </w:r>
+    </w:p>
+    <w:p>
+      <w:pPr>
+        <w:rPr>
+          <w:lang w:val="en-GB"/>
+        </w:rPr>
+      </w:pPr>
+    </w:p>
+    <w:p>
+      <w:pPr>
+        <w:rPr>
+          <w:lang w:val="en-GB"/>
+        </w:rPr>
+      </w:pPr>
+      <w:r>
+        <w:rPr>
+          <w:lang w:val="en-GB"/>
+        </w:rPr>
+        <w:t>As a photographer, I want to create a portfolio that will highlight the images on my website.</w:t>
+      </w:r>
+    </w:p>
+    <w:p>
+      <w:pPr>
+        <w:rPr>
+          <w:lang w:val="en-GB"/>
+        </w:rPr>
+      </w:pPr>
+    </w:p>
+    <w:p>
+      <w:pPr>
+        <w:rPr>
+          <w:lang w:val="en-GB"/>
+        </w:rPr>
+      </w:pPr>
+      <w:r>
+        <w:rPr>
+          <w:lang w:val="en-GB"/>
+        </w:rPr>
+        <w:t>As a web developer, I want to have full customisability over components such as buttons.</w:t>
+      </w:r>
+    </w:p>
+    <w:p>
+      <w:pPr>
+        <w:rPr>
+          <w:lang w:val="en-GB"/>
+        </w:rPr>
+      </w:pPr>
+    </w:p>
+    <w:p>
+      <w:pPr>
+        <w:rPr>
+          <w:lang w:val="en-GB"/>
+        </w:rPr>
+      </w:pPr>
+      <w:r>
+        <w:rPr>
+          <w:lang w:val="en-GB"/>
+        </w:rPr>
+        <w:t xml:space="preserve">As a shop owner, I want a well-organised grid layout to maximise stock showcases and sell more products. </w:t>
+      </w:r>
+    </w:p>
+    <w:p>
+      <w:pPr>
+        <w:rPr>
+          <w:lang w:val="en-GB"/>
+        </w:rPr>
+      </w:pPr>
+    </w:p>
+    <w:p>
+      <w:pPr>
+        <w:rPr>
+          <w:lang w:val="en-GB"/>
+        </w:rPr>
+      </w:pPr>
+    </w:p>
+    <w:p>
+      <w:pPr>
+        <w:pStyle w:val="Heading1"/>
+        <w:rPr>
+          <w:lang w:val="en-GB"/>
+        </w:rPr>
+      </w:pPr>
+      <w:r>
+        <w:rPr>
+          <w:lang w:val="en-GB"/>
+        </w:rPr>
+        <w:lastRenderedPageBreak/>
+        <w:t>Feasibility</w:t>
+      </w:r>
+    </w:p>
+    <w:p>
+      <w:pPr>
+        <w:pStyle w:val="Heading2"/>
+        <w:rPr>
+          <w:lang w:val="en-GB"/>
+        </w:rPr>
+      </w:pPr>
+      <w:r>
+        <w:rPr>
+          <w:lang w:val="en-GB"/>
+        </w:rPr>
+        <w:t>Market</w:t>
+      </w:r>
+    </w:p>
+    <w:p>
+      <w:pPr>
+        <w:rPr>
+          <w:lang w:val="en-GB"/>
+        </w:rPr>
+      </w:pPr>
+    </w:p>
+    <w:p>
+      <w:pPr>
+        <w:pStyle w:val="Heading2"/>
+        <w:rPr>
+          <w:lang w:val="en-GB"/>
+        </w:rPr>
+      </w:pPr>
+      <w:r>
+        <w:rPr>
+          <w:lang w:val="en-GB"/>
+        </w:rPr>
+        <w:t>Commercial</w:t>
+      </w:r>
+    </w:p>
+    <w:p>
+      <w:pPr>
+        <w:rPr>
+          <w:lang w:val="en-GB"/>
+        </w:rPr>
+      </w:pPr>
+    </w:p>
+    <w:p>
+      <w:pPr>
+        <w:pStyle w:val="Heading2"/>
+        <w:rPr>
+          <w:lang w:val="en-GB"/>
+        </w:rPr>
+      </w:pPr>
+      <w:r>
+        <w:rPr>
+          <w:lang w:val="en-GB"/>
+        </w:rPr>
+        <w:t>Unique Selling Points</w:t>
+      </w:r>
+    </w:p>
+    <w:p>
+      <w:pPr>
+        <w:rPr>
+          <w:lang w:val="en-GB"/>
+        </w:rPr>
+      </w:pPr>
+    </w:p>
+    <w:p>
+      <w:pPr>
+        <w:pStyle w:val="Heading2"/>
+        <w:rPr>
+          <w:lang w:val="en-GB"/>
+        </w:rPr>
+      </w:pPr>
+      <w:r>
+        <w:rPr>
+          <w:lang w:val="en-GB"/>
+        </w:rPr>
+        <w:t>Technical Feasibility</w:t>
+      </w:r>
+    </w:p>
+    <w:p>
+      <w:pPr>
+        <w:rPr>
+          <w:lang w:val="en-GB"/>
+        </w:rPr>
+      </w:pPr>
+    </w:p>
+    <w:p>
+      <w:pPr>
+        <w:pStyle w:val="Heading2"/>
+        <w:rPr>
+          <w:lang w:val="en-GB"/>
+        </w:rPr>
+      </w:pPr>
+      <w:r>
+        <w:rPr>
+          <w:lang w:val="en-GB"/>
+        </w:rPr>
+        <w:t>Risk assessment</w:t>
+      </w:r>
+    </w:p>
+    <w:p>
+      <w:pPr>
+        <w:rPr>
+          <w:lang w:val="en-GB"/>
+        </w:rPr>
+      </w:pPr>
+    </w:p>
+    <w:p>
+      <w:pPr>
+        <w:rPr>
+          <w:lang w:val="en-GB"/>
+        </w:rPr>
+      </w:pPr>
+    </w:p>
+    <w:p>
+      <w:pPr>
+        <w:pStyle w:val="Heading1"/>
+        <w:rPr>
+          <w:lang w:val="en-GB"/>
+        </w:rPr>
+      </w:pPr>
+      <w:r>
+        <w:rPr>
+          <w:lang w:val="en-GB"/>
+        </w:rPr>
+        <w:t>Technologies</w:t>
+      </w:r>
+    </w:p>
+    <w:p>
+      <w:pPr>
+        <w:pStyle w:val="Heading2"/>
+        <w:rPr>
+          <w:lang w:val="en-GB"/>
+        </w:rPr>
+      </w:pPr>
+      <w:r>
+        <w:rPr>
+          <w:lang w:val="en-GB"/>
+        </w:rPr>
+        <w:t>Hardware</w:t>
+      </w:r>
+    </w:p>
+    <w:p>
+      <w:pPr>
+        <w:rPr>
+          <w:lang w:val="en-GB"/>
+        </w:rPr>
+      </w:pPr>
+    </w:p>
+    <w:p>
+      <w:pPr>
+        <w:pStyle w:val="Heading2"/>
+        <w:rPr>
+          <w:lang w:val="en-GB"/>
+        </w:rPr>
+      </w:pPr>
+      <w:r>
+        <w:rPr>
+          <w:lang w:val="en-GB"/>
+        </w:rPr>
+        <w:t>Software</w:t>
+      </w:r>
+    </w:p>
+    <w:p>
+      <w:pPr>
+        <w:rPr>
+          <w:lang w:val="en-GB"/>
+        </w:rPr>
+      </w:pPr>
+    </w:p>
+    <w:p>
+      <w:pPr>
+        <w:pStyle w:val="Heading2"/>
+        <w:rPr>
+          <w:lang w:val="en-GB"/>
+        </w:rPr>
+      </w:pPr>
+      <w:r>
+        <w:rPr>
+          <w:lang w:val="en-GB"/>
+        </w:rPr>
+        <w:t>Methodology</w:t>
+      </w:r>
+    </w:p>
+    <w:p>
+      <w:pPr>
+        <w:rPr>
+          <w:lang w:val="en-GB"/>
+        </w:rPr>
+      </w:pPr>
+    </w:p>
+    <w:p>
+      <w:pPr>
+        <w:rPr>
+          <w:lang w:val="en-GB"/>
+        </w:rPr>
+      </w:pPr>
+    </w:p>
+    <w:p>
+      <w:pPr>
+        <w:pStyle w:val="Heading1"/>
+        <w:rPr>
+          <w:lang w:val="en-GB"/>
+        </w:rPr>
+      </w:pPr>
+      <w:r>
+        <w:rPr>
+          <w:lang w:val="en-GB"/>
+        </w:rPr>
+        <w:t>System architecture</w:t>
+      </w:r>
+    </w:p>
+    <w:p>
+      <w:pPr>
+        <w:pStyle w:val="Heading2"/>
+        <w:rPr>
+          <w:lang w:val="en-GB"/>
+        </w:rPr>
+      </w:pPr>
+      <w:r>
+        <w:rPr>
+          <w:lang w:val="en-GB"/>
+        </w:rPr>
+        <w:t>Systems Overview Diagram</w:t>
+      </w:r>
+    </w:p>
+    <w:p>
+      <w:pPr>
+        <w:rPr>
+          <w:lang w:val="en-GB"/>
+        </w:rPr>
+      </w:pPr>
+    </w:p>
+    <w:p>
+      <w:pPr>
+        <w:pStyle w:val="Heading2"/>
+        <w:rPr>
+          <w:lang w:val="en-GB"/>
+        </w:rPr>
+      </w:pPr>
+      <w:r>
+        <w:rPr>
+          <w:lang w:val="en-GB"/>
+        </w:rPr>
+        <w:t>User states</w:t>
+      </w:r>
+    </w:p>
+    <w:p>
+      <w:pPr>
+        <w:rPr>
+          <w:lang w:val="en-GB"/>
+        </w:rPr>
+      </w:pPr>
+    </w:p>
+    <w:p>
+      <w:pPr>
+        <w:pStyle w:val="Heading2"/>
+        <w:rPr>
+          <w:lang w:val="en-GB"/>
+        </w:rPr>
+      </w:pPr>
+      <w:r>
+        <w:rPr>
+          <w:lang w:val="en-GB"/>
+        </w:rPr>
+        <w:t>Flow chart</w:t>
+      </w:r>
+    </w:p>
+    <w:p>
+      <w:pPr>
+        <w:rPr>
+          <w:lang w:val="en-GB"/>
+        </w:rPr>
+      </w:pPr>
+    </w:p>
+    <w:p>
+      <w:pPr>
+        <w:pStyle w:val="Heading2"/>
+        <w:rPr>
+          <w:lang w:val="en-GB"/>
+        </w:rPr>
+      </w:pPr>
+      <w:r>
+        <w:rPr>
+          <w:lang w:val="en-GB"/>
+        </w:rPr>
+        <w:t>Sequence Diagram: User Authentication</w:t>
+      </w:r>
+    </w:p>
+    <w:p>
+      <w:pPr>
+        <w:rPr>
+          <w:lang w:val="en-GB"/>
+        </w:rPr>
+      </w:pPr>
+    </w:p>
+    <w:p>
+      <w:pPr>
+        <w:pStyle w:val="Heading2"/>
+        <w:rPr>
+          <w:lang w:val="en-GB"/>
+        </w:rPr>
+      </w:pPr>
+      <w:r>
+        <w:rPr>
+          <w:lang w:val="en-GB"/>
+        </w:rPr>
+        <w:t>Architecture design</w:t>
+      </w:r>
+    </w:p>
+    <w:p>
+      <w:pPr>
+        <w:rPr>
+          <w:lang w:val="en-GB"/>
+        </w:rPr>
+      </w:pPr>
+    </w:p>
+    <w:p>
+      <w:pPr>
+        <w:rPr>
+          <w:lang w:val="en-GB"/>
+        </w:rPr>
+      </w:pPr>
+    </w:p>
+    <w:p>
+      <w:pPr>
         <w:rPr>
           <w:lang w:val="en-GB"/>
         </w:rPr>
@@ -38,6 +659,195 @@
     </w:sectPr>
   </w:body>
 </w:document>
+</file>
+
+<file path=word/numbering.xml><?xml version="1.0" encoding="utf-8"?>
+<w:numbering xmlns:wpc="http://schemas.microsoft.com/office/word/2010/wordprocessingCanvas" xmlns:cx="http://schemas.microsoft.com/office/drawing/2014/chartex" xmlns:cx1="http://schemas.microsoft.com/office/drawing/2015/9/8/chartex" xmlns:cx2="http://schemas.microsoft.com/office/drawing/2015/10/21/chartex" xmlns:cx3="http://schemas.microsoft.com/office/drawing/2016/5/9/chartex" xmlns:cx4="http://schemas.microsoft.com/office/drawing/2016/5/10/chartex" xmlns:cx5="http://schemas.microsoft.com/office/drawing/2016/5/11/chartex" xmlns:cx6="http://schemas.microsoft.com/office/drawing/2016/5/12/chartex" xmlns:cx7="http://schemas.microsoft.com/office/drawing/2016/5/13/chartex" xmlns:cx8="http://schemas.microsoft.com/office/drawing/2016/5/14/chartex" xmlns:mc="http://schemas.openxmlformats.org/markup-compatibility/2006" xmlns:aink="http://schemas.microsoft.com/office/drawing/2016/ink" xmlns:am3d="http://schemas.microsoft.com/office/drawing/2017/model3d" xmlns:o="urn:schemas-microsoft-com:office:office" xmlns:oel="http://schemas.microsoft.com/office/2019/extlst" xmlns:r="http://schemas.openxmlformats.org/officeDocument/2006/relationships" xmlns:m="http://schemas.openxmlformats.org/officeDocument/2006/math" xmlns:v="urn:schemas-microsoft-com:vml" xmlns:wp14="http://schemas.microsoft.com/office/word/2010/wordprocessingDrawing" xmlns:wp="http://schemas.openxmlformats.org/drawingml/2006/wordprocessingDrawing" xmlns:w10="urn:schemas-microsoft-com:office:word" xmlns:w="http://schemas.openxmlformats.org/wordprocessingml/2006/main" xmlns:w14="http://schemas.microsoft.com/office/word/2010/wordml" xmlns:w15="http://schemas.microsoft.com/office/word/2012/wordml" xmlns:w16cex="http://schemas.microsoft.com/office/word/2018/wordml/cex" xmlns:w16cid="http://schemas.microsoft.com/office/word/2016/wordml/cid" xmlns:w16="http://schemas.microsoft.com/office/word/2018/wordml" xmlns:w16sdtdh="http://schemas.microsoft.com/office/word/2020/wordml/sdtdatahash" xmlns:w16se="http://schemas.microsoft.com/office/word/2015/wordml/symex" xmlns:wpg="http://schemas.microsoft.com/office/word/2010/wordprocessingGroup" xmlns:wpi="http://schemas.microsoft.com/office/word/2010/wordprocessingInk" xmlns:wne="http://schemas.microsoft.com/office/word/2006/wordml" xmlns:wps="http://schemas.microsoft.com/office/word/2010/wordprocessingShape" mc:Ignorable="w14 w15 w16se w16cid w16 w16cex w16sdtdh wp14">
+  <w:abstractNum w:abstractNumId="0" w15:restartNumberingAfterBreak="0">
+    <w:nsid w:val="5C4D34BE"/>
+    <w:multiLevelType w:val="hybridMultilevel"/>
+    <w:tmpl w:val="7EB670FC"/>
+    <w:lvl w:ilvl="0" w:tplc="0809000F">
+      <w:start w:val="1"/>
+      <w:numFmt w:val="decimal"/>
+      <w:lvlText w:val="%1."/>
+      <w:lvlJc w:val="left"/>
+      <w:pPr>
+        <w:ind w:left="720" w:hanging="360"/>
+      </w:pPr>
+      <w:rPr>
+        <w:rFonts w:hint="default"/>
+      </w:rPr>
+    </w:lvl>
+    <w:lvl w:ilvl="1" w:tplc="08090019" w:tentative="1">
+      <w:start w:val="1"/>
+      <w:numFmt w:val="lowerLetter"/>
+      <w:lvlText w:val="%2."/>
+      <w:lvlJc w:val="left"/>
+      <w:pPr>
+        <w:ind w:left="1440" w:hanging="360"/>
+      </w:pPr>
+    </w:lvl>
+    <w:lvl w:ilvl="2" w:tplc="0809001B" w:tentative="1">
+      <w:start w:val="1"/>
+      <w:numFmt w:val="lowerRoman"/>
+      <w:lvlText w:val="%3."/>
+      <w:lvlJc w:val="right"/>
+      <w:pPr>
+        <w:ind w:left="2160" w:hanging="180"/>
+      </w:pPr>
+    </w:lvl>
+    <w:lvl w:ilvl="3" w:tplc="0809000F" w:tentative="1">
+      <w:start w:val="1"/>
+      <w:numFmt w:val="decimal"/>
+      <w:lvlText w:val="%4."/>
+      <w:lvlJc w:val="left"/>
+      <w:pPr>
+        <w:ind w:left="2880" w:hanging="360"/>
+      </w:pPr>
+    </w:lvl>
+    <w:lvl w:ilvl="4" w:tplc="08090019" w:tentative="1">
+      <w:start w:val="1"/>
+      <w:numFmt w:val="lowerLetter"/>
+      <w:lvlText w:val="%5."/>
+      <w:lvlJc w:val="left"/>
+      <w:pPr>
+        <w:ind w:left="3600" w:hanging="360"/>
+      </w:pPr>
+    </w:lvl>
+    <w:lvl w:ilvl="5" w:tplc="0809001B" w:tentative="1">
+      <w:start w:val="1"/>
+      <w:numFmt w:val="lowerRoman"/>
+      <w:lvlText w:val="%6."/>
+      <w:lvlJc w:val="right"/>
+      <w:pPr>
+        <w:ind w:left="4320" w:hanging="180"/>
+      </w:pPr>
+    </w:lvl>
+    <w:lvl w:ilvl="6" w:tplc="0809000F" w:tentative="1">
+      <w:start w:val="1"/>
+      <w:numFmt w:val="decimal"/>
+      <w:lvlText w:val="%7."/>
+      <w:lvlJc w:val="left"/>
+      <w:pPr>
+        <w:ind w:left="5040" w:hanging="360"/>
+      </w:pPr>
+    </w:lvl>
+    <w:lvl w:ilvl="7" w:tplc="08090019" w:tentative="1">
+      <w:start w:val="1"/>
+      <w:numFmt w:val="lowerLetter"/>
+      <w:lvlText w:val="%8."/>
+      <w:lvlJc w:val="left"/>
+      <w:pPr>
+        <w:ind w:left="5760" w:hanging="360"/>
+      </w:pPr>
+    </w:lvl>
+    <w:lvl w:ilvl="8" w:tplc="0809001B" w:tentative="1">
+      <w:start w:val="1"/>
+      <w:numFmt w:val="lowerRoman"/>
+      <w:lvlText w:val="%9."/>
+      <w:lvlJc w:val="right"/>
+      <w:pPr>
+        <w:ind w:left="6480" w:hanging="180"/>
+      </w:pPr>
+    </w:lvl>
+  </w:abstractNum>
+  <w:abstractNum w:abstractNumId="1" w15:restartNumberingAfterBreak="0">
+    <w:nsid w:val="79377B61"/>
+    <w:multiLevelType w:val="hybridMultilevel"/>
+    <w:tmpl w:val="D7C655C2"/>
+    <w:lvl w:ilvl="0" w:tplc="0809000F">
+      <w:start w:val="1"/>
+      <w:numFmt w:val="decimal"/>
+      <w:lvlText w:val="%1."/>
+      <w:lvlJc w:val="left"/>
+      <w:pPr>
+        <w:ind w:left="720" w:hanging="360"/>
+      </w:pPr>
+      <w:rPr>
+        <w:rFonts w:hint="default"/>
+      </w:rPr>
+    </w:lvl>
+    <w:lvl w:ilvl="1" w:tplc="08090019" w:tentative="1">
+      <w:start w:val="1"/>
+      <w:numFmt w:val="lowerLetter"/>
+      <w:lvlText w:val="%2."/>
+      <w:lvlJc w:val="left"/>
+      <w:pPr>
+        <w:ind w:left="1440" w:hanging="360"/>
+      </w:pPr>
+    </w:lvl>
+    <w:lvl w:ilvl="2" w:tplc="0809001B" w:tentative="1">
+      <w:start w:val="1"/>
+      <w:numFmt w:val="lowerRoman"/>
+      <w:lvlText w:val="%3."/>
+      <w:lvlJc w:val="right"/>
+      <w:pPr>
+        <w:ind w:left="2160" w:hanging="180"/>
+      </w:pPr>
+    </w:lvl>
+    <w:lvl w:ilvl="3" w:tplc="0809000F" w:tentative="1">
+      <w:start w:val="1"/>
+      <w:numFmt w:val="decimal"/>
+      <w:lvlText w:val="%4."/>
+      <w:lvlJc w:val="left"/>
+      <w:pPr>
+        <w:ind w:left="2880" w:hanging="360"/>
+      </w:pPr>
+    </w:lvl>
+    <w:lvl w:ilvl="4" w:tplc="08090019" w:tentative="1">
+      <w:start w:val="1"/>
+      <w:numFmt w:val="lowerLetter"/>
+      <w:lvlText w:val="%5."/>
+      <w:lvlJc w:val="left"/>
+      <w:pPr>
+        <w:ind w:left="3600" w:hanging="360"/>
+      </w:pPr>
+    </w:lvl>
+    <w:lvl w:ilvl="5" w:tplc="0809001B" w:tentative="1">
+      <w:start w:val="1"/>
+      <w:numFmt w:val="lowerRoman"/>
+      <w:lvlText w:val="%6."/>
+      <w:lvlJc w:val="right"/>
+      <w:pPr>
+        <w:ind w:left="4320" w:hanging="180"/>
+      </w:pPr>
+    </w:lvl>
+    <w:lvl w:ilvl="6" w:tplc="0809000F" w:tentative="1">
+      <w:start w:val="1"/>
+      <w:numFmt w:val="decimal"/>
+      <w:lvlText w:val="%7."/>
+      <w:lvlJc w:val="left"/>
+      <w:pPr>
+        <w:ind w:left="5040" w:hanging="360"/>
+      </w:pPr>
+    </w:lvl>
+    <w:lvl w:ilvl="7" w:tplc="08090019" w:tentative="1">
+      <w:start w:val="1"/>
+      <w:numFmt w:val="lowerLetter"/>
+      <w:lvlText w:val="%8."/>
+      <w:lvlJc w:val="left"/>
+      <w:pPr>
+        <w:ind w:left="5760" w:hanging="360"/>
+      </w:pPr>
+    </w:lvl>
+    <w:lvl w:ilvl="8" w:tplc="0809001B" w:tentative="1">
+      <w:start w:val="1"/>
+      <w:numFmt w:val="lowerRoman"/>
+      <w:lvlText w:val="%9."/>
+      <w:lvlJc w:val="right"/>
+      <w:pPr>
+        <w:ind w:left="6480" w:hanging="180"/>
+      </w:pPr>
+    </w:lvl>
+  </w:abstractNum>
+  <w:num w:numId="1" w16cid:durableId="1483155624">
+    <w:abstractNumId w:val="1"/>
+  </w:num>
+  <w:num w:numId="2" w16cid:durableId="393352334">
+    <w:abstractNumId w:val="0"/>
+  </w:num>
+</w:numbering>
 </file>
 
 <file path=word/styles.xml><?xml version="1.0" encoding="utf-8"?>
@@ -456,6 +1266,28 @@
       <w:szCs w:val="32"/>
     </w:rPr>
   </w:style>
+  <w:style w:type="paragraph" w:styleId="Heading2">
+    <w:name w:val="heading 2"/>
+    <w:basedOn w:val="Normal"/>
+    <w:next w:val="Normal"/>
+    <w:link w:val="Heading2Char"/>
+    <w:uiPriority w:val="9"/>
+    <w:unhideWhenUsed/>
+    <w:qFormat/>
+    <w:rsid w:val="00974243"/>
+    <w:pPr>
+      <w:keepNext/>
+      <w:keepLines/>
+      <w:spacing w:before="40"/>
+      <w:outlineLvl w:val="1"/>
+    </w:pPr>
+    <w:rPr>
+      <w:rFonts w:asciiTheme="majorHAnsi" w:eastAsiaTheme="majorEastAsia" w:hAnsiTheme="majorHAnsi" w:cstheme="majorBidi"/>
+      <w:color w:val="2F5496" w:themeColor="accent1" w:themeShade="BF"/>
+      <w:sz w:val="26"/>
+      <w:szCs w:val="26"/>
+    </w:rPr>
+  </w:style>
   <w:style w:type="character" w:default="1" w:styleId="DefaultParagraphFont">
     <w:name w:val="Default Paragraph Font"/>
     <w:uiPriority w:val="1"/>
@@ -494,6 +1326,19 @@
       <w:color w:val="2F5496" w:themeColor="accent1" w:themeShade="BF"/>
       <w:sz w:val="32"/>
       <w:szCs w:val="32"/>
+    </w:rPr>
+  </w:style>
+  <w:style w:type="character" w:customStyle="1" w:styleId="Heading2Char">
+    <w:name w:val="Heading 2 Char"/>
+    <w:basedOn w:val="DefaultParagraphFont"/>
+    <w:link w:val="Heading2"/>
+    <w:uiPriority w:val="9"/>
+    <w:rsid w:val="00974243"/>
+    <w:rPr>
+      <w:rFonts w:asciiTheme="majorHAnsi" w:eastAsiaTheme="majorEastAsia" w:hAnsiTheme="majorHAnsi" w:cstheme="majorBidi"/>
+      <w:color w:val="2F5496" w:themeColor="accent1" w:themeShade="BF"/>
+      <w:sz w:val="26"/>
+      <w:szCs w:val="26"/>
     </w:rPr>
   </w:style>
 </w:styles>

</xml_diff>